<commit_message>
Practical 4 and Nancy's slides.
</commit_message>
<xml_diff>
--- a/downloads/practical4.docx
+++ b/downloads/practical4.docx
@@ -96,16 +96,7 @@
           <w:sz w:val="28"/>
           <w:szCs w:val="28"/>
         </w:rPr>
-        <w:t>Nic</w:t>
-      </w:r>
-      <w:r>
-        <w:rPr>
-          <w:b/>
-          <w:bCs/>
-          <w:sz w:val="28"/>
-          <w:szCs w:val="28"/>
-        </w:rPr>
-        <w:t>.counts.tsv</w:t>
+        <w:t>Nic.counts.tsv</w:t>
       </w:r>
       <w:proofErr w:type="spellEnd"/>
       <w:r>
@@ -125,25 +116,7 @@
           <w:sz w:val="28"/>
           <w:szCs w:val="28"/>
         </w:rPr>
-        <w:t>Nic</w:t>
-      </w:r>
-      <w:r>
-        <w:rPr>
-          <w:b/>
-          <w:bCs/>
-          <w:sz w:val="28"/>
-          <w:szCs w:val="28"/>
-        </w:rPr>
-        <w:t>.</w:t>
-      </w:r>
-      <w:r>
-        <w:rPr>
-          <w:b/>
-          <w:bCs/>
-          <w:sz w:val="28"/>
-          <w:szCs w:val="28"/>
-        </w:rPr>
-        <w:t>samples</w:t>
+        <w:t>Nic.samples</w:t>
       </w:r>
       <w:r>
         <w:rPr>
@@ -272,23 +245,7 @@
             <w:sz w:val="28"/>
             <w:szCs w:val="28"/>
           </w:rPr>
-          <w:t>https://funcgen2022.buschlab.org/downloads/</w:t>
-        </w:r>
-        <w:r>
-          <w:rPr>
-            <w:rStyle w:val="Hyperlink"/>
-            <w:sz w:val="28"/>
-            <w:szCs w:val="28"/>
-          </w:rPr>
-          <w:t>Nic</w:t>
-        </w:r>
-        <w:r>
-          <w:rPr>
-            <w:rStyle w:val="Hyperlink"/>
-            <w:sz w:val="28"/>
-            <w:szCs w:val="28"/>
-          </w:rPr>
-          <w:t>.counts.tsv</w:t>
+          <w:t>https://funcgen2022.buschlab.org/downloads/Nic.counts.tsv</w:t>
         </w:r>
       </w:hyperlink>
       <w:r>
@@ -305,39 +262,7 @@
             <w:sz w:val="28"/>
             <w:szCs w:val="28"/>
           </w:rPr>
-          <w:t>https://funcgen2022.buschlab.org/downloads/</w:t>
-        </w:r>
-        <w:r>
-          <w:rPr>
-            <w:rStyle w:val="Hyperlink"/>
-            <w:sz w:val="28"/>
-            <w:szCs w:val="28"/>
-          </w:rPr>
-          <w:t>Nic</w:t>
-        </w:r>
-        <w:r>
-          <w:rPr>
-            <w:rStyle w:val="Hyperlink"/>
-            <w:sz w:val="28"/>
-            <w:szCs w:val="28"/>
-          </w:rPr>
-          <w:t>.</w:t>
-        </w:r>
-        <w:r>
-          <w:rPr>
-            <w:rStyle w:val="Hyperlink"/>
-            <w:sz w:val="28"/>
-            <w:szCs w:val="28"/>
-          </w:rPr>
-          <w:t>samples</w:t>
-        </w:r>
-        <w:r>
-          <w:rPr>
-            <w:rStyle w:val="Hyperlink"/>
-            <w:sz w:val="28"/>
-            <w:szCs w:val="28"/>
-          </w:rPr>
-          <w:t>.tsv</w:t>
+          <w:t>https://funcgen2022.buschlab.org/downloads/Nic.samples.tsv</w:t>
         </w:r>
       </w:hyperlink>
     </w:p>
@@ -484,6 +409,13 @@
           <w:szCs w:val="28"/>
         </w:rPr>
         <w:t xml:space="preserve">4 </w:t>
+      </w:r>
+      <w:r>
+        <w:rPr>
+          <w:sz w:val="28"/>
+          <w:szCs w:val="28"/>
+        </w:rPr>
+        <w:t xml:space="preserve">Practical </w:t>
       </w:r>
       <w:r>
         <w:rPr>

</xml_diff>